<commit_message>
Jira Basic Trial and Openshift tried with other Repo
</commit_message>
<xml_diff>
--- a/Yogesh_Baiskar/May_09th/9 May.docx
+++ b/Yogesh_Baiskar/May_09th/9 May.docx
@@ -24,36 +24,121 @@
       <w:r>
         <w:t xml:space="preserve">Topic : </w:t>
       </w:r>
+      <w:proofErr w:type="spellStart"/>
+      <w:r>
+        <w:t>Jira</w:t>
+      </w:r>
+      <w:proofErr w:type="spellEnd"/>
+      <w:r>
+        <w:t xml:space="preserve"> and </w:t>
+      </w:r>
+      <w:proofErr w:type="spellStart"/>
+      <w:r>
+        <w:t>openShift</w:t>
+      </w:r>
+      <w:proofErr w:type="spellEnd"/>
+    </w:p>
+    <w:p>
       <w:bookmarkStart w:id="0" w:name="_GoBack"/>
       <w:bookmarkEnd w:id="0"/>
+    </w:p>
+    <w:p>
       <w:proofErr w:type="spellStart"/>
       <w:r>
         <w:t>Jira</w:t>
       </w:r>
       <w:proofErr w:type="spellEnd"/>
       <w:r>
-        <w:t xml:space="preserve"> and </w:t>
-      </w:r>
+        <w:t>:</w:t>
+      </w:r>
+    </w:p>
+    <w:p>
+      <w:pPr>
+        <w:ind w:firstLine="720"/>
+        <w:rPr>
+          <w:sz w:val="12"/>
+        </w:rPr>
+      </w:pPr>
       <w:proofErr w:type="spellStart"/>
       <w:r>
-        <w:t>openShift</w:t>
+        <w:rPr>
+          <w:rFonts w:ascii="Arial" w:hAnsi="Arial" w:cs="Arial"/>
+          <w:color w:val="202124"/>
+          <w:sz w:val="18"/>
+          <w:szCs w:val="30"/>
+          <w:shd w:val="clear" w:color="auto" w:fill="FFFFFF"/>
+        </w:rPr>
+        <w:t>Jira</w:t>
       </w:r>
       <w:proofErr w:type="spellEnd"/>
-    </w:p>
-    <w:p/>
-    <w:p>
+      <w:r>
+        <w:rPr>
+          <w:rFonts w:ascii="Arial" w:hAnsi="Arial" w:cs="Arial"/>
+          <w:color w:val="202124"/>
+          <w:sz w:val="18"/>
+          <w:szCs w:val="30"/>
+          <w:shd w:val="clear" w:color="auto" w:fill="FFFFFF"/>
+        </w:rPr>
+        <w:t xml:space="preserve"> Software is </w:t>
+      </w:r>
+      <w:r>
+        <w:rPr>
+          <w:rFonts w:ascii="Arial" w:hAnsi="Arial" w:cs="Arial"/>
+          <w:color w:val="040C28"/>
+          <w:sz w:val="18"/>
+          <w:szCs w:val="30"/>
+        </w:rPr>
+        <w:t>an agile project management tool that supports any agile methodology, be it scrum, </w:t>
+      </w:r>
       <w:proofErr w:type="spellStart"/>
       <w:r>
-        <w:t>Jira</w:t>
+        <w:rPr>
+          <w:rStyle w:val="jpfdse"/>
+          <w:rFonts w:ascii="Arial" w:hAnsi="Arial" w:cs="Arial"/>
+          <w:color w:val="040C28"/>
+          <w:sz w:val="18"/>
+          <w:szCs w:val="30"/>
+        </w:rPr>
+        <w:t>kanban</w:t>
       </w:r>
       <w:proofErr w:type="spellEnd"/>
       <w:r>
-        <w:t>:</w:t>
-      </w:r>
-    </w:p>
-    <w:p/>
-    <w:p>
-      <w:r>
+        <w:rPr>
+          <w:rFonts w:ascii="Arial" w:hAnsi="Arial" w:cs="Arial"/>
+          <w:color w:val="040C28"/>
+          <w:sz w:val="18"/>
+          <w:szCs w:val="30"/>
+        </w:rPr>
+        <w:t xml:space="preserve">, or your own unique </w:t>
+      </w:r>
+      <w:proofErr w:type="spellStart"/>
+      <w:r>
+        <w:rPr>
+          <w:rFonts w:ascii="Arial" w:hAnsi="Arial" w:cs="Arial"/>
+          <w:color w:val="040C28"/>
+          <w:sz w:val="18"/>
+          <w:szCs w:val="30"/>
+        </w:rPr>
+        <w:t>flavor</w:t>
+      </w:r>
+      <w:proofErr w:type="spellEnd"/>
+      <w:r>
+        <w:rPr>
+          <w:rFonts w:ascii="Arial" w:hAnsi="Arial" w:cs="Arial"/>
+          <w:color w:val="202124"/>
+          <w:sz w:val="18"/>
+          <w:szCs w:val="30"/>
+          <w:shd w:val="clear" w:color="auto" w:fill="FFFFFF"/>
+        </w:rPr>
+        <w:t>. From agile boards, backlogs, roadmaps, reports, to integrations and add-ons you can plan, track, and manage all your agile software development projects from a single tool.</w:t>
+      </w:r>
+    </w:p>
+    <w:p>
+      <w:r>
+        <w:rPr>
+          <w:noProof/>
+          <w:lang w:eastAsia="en-IN"/>
+        </w:rPr>
         <w:drawing>
           <wp:inline distT="0" distB="0" distL="0" distR="0" wp14:anchorId="7B6A72A9" wp14:editId="78404CD0">
             <wp:extent cx="5731510" cy="3223974"/>
@@ -94,6 +179,10 @@
     <w:p/>
     <w:p>
       <w:r>
+        <w:rPr>
+          <w:noProof/>
+          <w:lang w:eastAsia="en-IN"/>
+        </w:rPr>
         <w:drawing>
           <wp:inline distT="0" distB="0" distL="0" distR="0" wp14:anchorId="3C059732" wp14:editId="296A64D4">
             <wp:extent cx="5731510" cy="3223974"/>
@@ -134,6 +223,10 @@
     <w:p/>
     <w:p>
       <w:r>
+        <w:rPr>
+          <w:noProof/>
+          <w:lang w:eastAsia="en-IN"/>
+        </w:rPr>
         <w:lastRenderedPageBreak/>
         <w:drawing>
           <wp:inline distT="0" distB="0" distL="0" distR="0" wp14:anchorId="072FBAD7" wp14:editId="212E1C44">
@@ -175,6 +268,10 @@
     <w:p/>
     <w:p>
       <w:r>
+        <w:rPr>
+          <w:noProof/>
+          <w:lang w:eastAsia="en-IN"/>
+        </w:rPr>
         <w:drawing>
           <wp:inline distT="0" distB="0" distL="0" distR="0" wp14:anchorId="41083E24" wp14:editId="69516F6A">
             <wp:extent cx="5731510" cy="3223974"/>
@@ -215,6 +312,10 @@
     <w:p/>
     <w:p>
       <w:r>
+        <w:rPr>
+          <w:noProof/>
+          <w:lang w:eastAsia="en-IN"/>
+        </w:rPr>
         <w:lastRenderedPageBreak/>
         <w:drawing>
           <wp:inline distT="0" distB="0" distL="0" distR="0" wp14:anchorId="6B7AEBFD" wp14:editId="473519FB">
@@ -863,6 +964,11 @@
       <w:szCs w:val="16"/>
     </w:rPr>
   </w:style>
+  <w:style w:type="character" w:customStyle="1" w:styleId="jpfdse">
+    <w:name w:val="jpfdse"/>
+    <w:basedOn w:val="DefaultParagraphFont"/>
+    <w:rsid w:val="00B21C10"/>
+  </w:style>
 </w:styles>
 </file>
 
@@ -1082,6 +1188,11 @@
       <w:sz w:val="16"/>
       <w:szCs w:val="16"/>
     </w:rPr>
+  </w:style>
+  <w:style w:type="character" w:customStyle="1" w:styleId="jpfdse">
+    <w:name w:val="jpfdse"/>
+    <w:basedOn w:val="DefaultParagraphFont"/>
+    <w:rsid w:val="00B21C10"/>
   </w:style>
 </w:styles>
 </file>
@@ -1341,7 +1452,7 @@
   <a:extraClrSchemeLst/>
   <a:extLst>
     <a:ext uri="{05A4C25C-085E-4340-85A3-A5531E510DB2}">
-      <thm15:themeFamily xmlns:thm15="http://schemas.microsoft.com/office/thememl/2012/main" xmlns="" name="Office Theme" id="{62F939B6-93AF-4DB8-9C6B-D6C7DFDC589F}" vid="{4A3C46E8-61CC-4603-A589-7422A47A8E4A}"/>
+      <thm15:themeFamily xmlns="" xmlns:thm15="http://schemas.microsoft.com/office/thememl/2012/main" name="Office Theme" id="{62F939B6-93AF-4DB8-9C6B-D6C7DFDC589F}" vid="{4A3C46E8-61CC-4603-A589-7422A47A8E4A}"/>
     </a:ext>
   </a:extLst>
 </a:theme>

</xml_diff>